<commit_message>
Afinando a granularidade e definindo a hierarquia das exceptions de negócios
</commit_message>
<xml_diff>
--- a/Backend/Springboot.docx
+++ b/Backend/Springboot.docx
@@ -8715,8 +8715,6 @@
         </w:rPr>
         <w:t>)));}</w:t>
       </w:r>
-      <w:bookmarkStart w:id="0" w:name="_GoBack"/>
-      <w:bookmarkEnd w:id="0"/>
     </w:p>
     <w:p>
       <w:pPr>
@@ -10122,6 +10120,7 @@
         <w:spacing w:after="0" w:line="240" w:lineRule="auto"/>
         <w:rPr>
           <w:rFonts w:ascii="Consolas" w:hAnsi="Consolas" w:cs="Consolas"/>
+          <w:color w:val="000000"/>
           <w:sz w:val="20"/>
           <w:szCs w:val="20"/>
         </w:rPr>
@@ -10137,6 +10136,666 @@
         <w:t>}</w:t>
       </w:r>
       <w:proofErr w:type="gramEnd"/>
+    </w:p>
+    <w:p>
+      <w:pPr>
+        <w:autoSpaceDE w:val="0"/>
+        <w:autoSpaceDN w:val="0"/>
+        <w:adjustRightInd w:val="0"/>
+        <w:spacing w:after="0" w:line="240" w:lineRule="auto"/>
+        <w:rPr>
+          <w:rFonts w:ascii="Consolas" w:hAnsi="Consolas" w:cs="Consolas"/>
+          <w:color w:val="000000"/>
+          <w:sz w:val="20"/>
+          <w:szCs w:val="20"/>
+        </w:rPr>
+      </w:pPr>
+    </w:p>
+    <w:p>
+      <w:pPr>
+        <w:autoSpaceDE w:val="0"/>
+        <w:autoSpaceDN w:val="0"/>
+        <w:adjustRightInd w:val="0"/>
+        <w:spacing w:after="0" w:line="240" w:lineRule="auto"/>
+        <w:jc w:val="center"/>
+        <w:rPr>
+          <w:rFonts w:ascii="Consolas" w:hAnsi="Consolas" w:cs="Consolas"/>
+          <w:b/>
+          <w:sz w:val="24"/>
+          <w:szCs w:val="24"/>
+        </w:rPr>
+      </w:pPr>
+      <w:r>
+        <w:rPr>
+          <w:rFonts w:ascii="Consolas" w:hAnsi="Consolas" w:cs="Consolas"/>
+          <w:b/>
+          <w:sz w:val="24"/>
+          <w:szCs w:val="24"/>
+        </w:rPr>
+        <w:t xml:space="preserve">Criando a </w:t>
+      </w:r>
+      <w:proofErr w:type="spellStart"/>
+      <w:r>
+        <w:rPr>
+          <w:rFonts w:ascii="Consolas" w:hAnsi="Consolas" w:cs="Consolas"/>
+          <w:b/>
+          <w:sz w:val="24"/>
+          <w:szCs w:val="24"/>
+        </w:rPr>
+        <w:t>exception</w:t>
+      </w:r>
+      <w:proofErr w:type="spellEnd"/>
+      <w:r>
+        <w:rPr>
+          <w:rFonts w:ascii="Consolas" w:hAnsi="Consolas" w:cs="Consolas"/>
+          <w:b/>
+          <w:sz w:val="24"/>
+          <w:szCs w:val="24"/>
+        </w:rPr>
+        <w:t xml:space="preserve"> </w:t>
+      </w:r>
+      <w:proofErr w:type="spellStart"/>
+      <w:proofErr w:type="gramStart"/>
+      <w:r>
+        <w:rPr>
+          <w:rFonts w:ascii="Consolas" w:hAnsi="Consolas" w:cs="Consolas"/>
+          <w:b/>
+          <w:sz w:val="24"/>
+          <w:szCs w:val="24"/>
+        </w:rPr>
+        <w:t>NegocioException</w:t>
+      </w:r>
+      <w:proofErr w:type="spellEnd"/>
+      <w:proofErr w:type="gramEnd"/>
+    </w:p>
+    <w:p>
+      <w:pPr>
+        <w:autoSpaceDE w:val="0"/>
+        <w:autoSpaceDN w:val="0"/>
+        <w:adjustRightInd w:val="0"/>
+        <w:spacing w:after="0" w:line="240" w:lineRule="auto"/>
+        <w:jc w:val="center"/>
+        <w:rPr>
+          <w:rFonts w:ascii="Consolas" w:hAnsi="Consolas" w:cs="Consolas"/>
+          <w:b/>
+          <w:sz w:val="24"/>
+          <w:szCs w:val="24"/>
+        </w:rPr>
+      </w:pPr>
+    </w:p>
+    <w:p>
+      <w:pPr>
+        <w:autoSpaceDE w:val="0"/>
+        <w:autoSpaceDN w:val="0"/>
+        <w:adjustRightInd w:val="0"/>
+        <w:spacing w:after="0" w:line="240" w:lineRule="auto"/>
+        <w:rPr>
+          <w:rFonts w:ascii="Consolas" w:hAnsi="Consolas" w:cs="Consolas"/>
+          <w:sz w:val="20"/>
+          <w:szCs w:val="20"/>
+        </w:rPr>
+      </w:pPr>
+      <w:r>
+        <w:rPr>
+          <w:rFonts w:ascii="Consolas" w:hAnsi="Consolas" w:cs="Consolas"/>
+          <w:sz w:val="20"/>
+          <w:szCs w:val="20"/>
+        </w:rPr>
+        <w:t xml:space="preserve">Nessa aula foi </w:t>
+      </w:r>
+      <w:proofErr w:type="gramStart"/>
+      <w:r>
+        <w:rPr>
+          <w:rFonts w:ascii="Consolas" w:hAnsi="Consolas" w:cs="Consolas"/>
+          <w:sz w:val="20"/>
+          <w:szCs w:val="20"/>
+        </w:rPr>
+        <w:t>ensinado</w:t>
+      </w:r>
+      <w:proofErr w:type="gramEnd"/>
+      <w:r>
+        <w:rPr>
+          <w:rFonts w:ascii="Consolas" w:hAnsi="Consolas" w:cs="Consolas"/>
+          <w:sz w:val="20"/>
+          <w:szCs w:val="20"/>
+        </w:rPr>
+        <w:t xml:space="preserve"> a criar uma </w:t>
+      </w:r>
+      <w:proofErr w:type="spellStart"/>
+      <w:r>
+        <w:rPr>
+          <w:rFonts w:ascii="Consolas" w:hAnsi="Consolas" w:cs="Consolas"/>
+          <w:sz w:val="20"/>
+          <w:szCs w:val="20"/>
+        </w:rPr>
+        <w:t>exception</w:t>
+      </w:r>
+      <w:proofErr w:type="spellEnd"/>
+      <w:r>
+        <w:rPr>
+          <w:rFonts w:ascii="Consolas" w:hAnsi="Consolas" w:cs="Consolas"/>
+          <w:sz w:val="20"/>
+          <w:szCs w:val="20"/>
+        </w:rPr>
+        <w:t xml:space="preserve"> para o lançamento de uma </w:t>
+      </w:r>
+      <w:proofErr w:type="spellStart"/>
+      <w:r>
+        <w:rPr>
+          <w:rFonts w:ascii="Consolas" w:hAnsi="Consolas" w:cs="Consolas"/>
+          <w:b/>
+          <w:sz w:val="20"/>
+          <w:szCs w:val="20"/>
+        </w:rPr>
+        <w:t>bad_request</w:t>
+      </w:r>
+      <w:proofErr w:type="spellEnd"/>
+      <w:r>
+        <w:rPr>
+          <w:rFonts w:ascii="Consolas" w:hAnsi="Consolas" w:cs="Consolas"/>
+          <w:b/>
+          <w:sz w:val="20"/>
+          <w:szCs w:val="20"/>
+        </w:rPr>
+        <w:t xml:space="preserve"> </w:t>
+      </w:r>
+      <w:r>
+        <w:rPr>
+          <w:rFonts w:ascii="Consolas" w:hAnsi="Consolas" w:cs="Consolas"/>
+          <w:sz w:val="20"/>
+          <w:szCs w:val="20"/>
+        </w:rPr>
+        <w:t xml:space="preserve">visando evitar logica em classe de domínio </w:t>
+      </w:r>
+      <w:proofErr w:type="spellStart"/>
+      <w:r>
+        <w:rPr>
+          <w:rFonts w:ascii="Consolas" w:hAnsi="Consolas" w:cs="Consolas"/>
+          <w:sz w:val="20"/>
+          <w:szCs w:val="20"/>
+        </w:rPr>
+        <w:t>serviçe</w:t>
+      </w:r>
+      <w:proofErr w:type="spellEnd"/>
+      <w:r>
+        <w:rPr>
+          <w:rFonts w:ascii="Consolas" w:hAnsi="Consolas" w:cs="Consolas"/>
+          <w:sz w:val="20"/>
+          <w:szCs w:val="20"/>
+        </w:rPr>
+        <w:t xml:space="preserve"> a finalidade dessa exceção era lançar a exceção quando o estado não existe em e foi cadastrado em cidade</w:t>
+      </w:r>
+      <w:r>
+        <w:rPr>
+          <w:rFonts w:ascii="Consolas" w:hAnsi="Consolas" w:cs="Consolas"/>
+          <w:sz w:val="20"/>
+          <w:szCs w:val="20"/>
+        </w:rPr>
+        <w:t>. A exceção é</w:t>
+      </w:r>
+      <w:r>
+        <w:rPr>
+          <w:rFonts w:ascii="Consolas" w:hAnsi="Consolas" w:cs="Consolas"/>
+          <w:sz w:val="20"/>
+          <w:szCs w:val="20"/>
+        </w:rPr>
+        <w:t xml:space="preserve"> </w:t>
+      </w:r>
+      <w:proofErr w:type="spellStart"/>
+      <w:proofErr w:type="gramStart"/>
+      <w:r>
+        <w:rPr>
+          <w:rFonts w:ascii="Consolas" w:hAnsi="Consolas" w:cs="Consolas"/>
+          <w:b/>
+          <w:sz w:val="20"/>
+          <w:szCs w:val="20"/>
+        </w:rPr>
+        <w:t>NegocioException</w:t>
+      </w:r>
+      <w:proofErr w:type="spellEnd"/>
+      <w:proofErr w:type="gramEnd"/>
+      <w:r>
+        <w:rPr>
+          <w:rFonts w:ascii="Consolas" w:hAnsi="Consolas" w:cs="Consolas"/>
+          <w:b/>
+          <w:sz w:val="20"/>
+          <w:szCs w:val="20"/>
+        </w:rPr>
+        <w:t xml:space="preserve"> </w:t>
+      </w:r>
+      <w:r>
+        <w:rPr>
+          <w:rFonts w:ascii="Consolas" w:hAnsi="Consolas" w:cs="Consolas"/>
+          <w:sz w:val="20"/>
+          <w:szCs w:val="20"/>
+        </w:rPr>
+        <w:t xml:space="preserve">ela foi aplicada em </w:t>
+      </w:r>
+      <w:proofErr w:type="spellStart"/>
+      <w:r>
+        <w:rPr>
+          <w:rFonts w:ascii="Consolas" w:hAnsi="Consolas" w:cs="Consolas"/>
+          <w:sz w:val="20"/>
+          <w:szCs w:val="20"/>
+        </w:rPr>
+        <w:t>cidadeController</w:t>
+      </w:r>
+      <w:proofErr w:type="spellEnd"/>
+      <w:r>
+        <w:rPr>
+          <w:rFonts w:ascii="Consolas" w:hAnsi="Consolas" w:cs="Consolas"/>
+          <w:sz w:val="20"/>
+          <w:szCs w:val="20"/>
+        </w:rPr>
+        <w:t xml:space="preserve"> </w:t>
+      </w:r>
+    </w:p>
+    <w:p>
+      <w:pPr>
+        <w:autoSpaceDE w:val="0"/>
+        <w:autoSpaceDN w:val="0"/>
+        <w:adjustRightInd w:val="0"/>
+        <w:spacing w:after="0" w:line="240" w:lineRule="auto"/>
+        <w:jc w:val="center"/>
+        <w:rPr>
+          <w:rFonts w:ascii="Consolas" w:hAnsi="Consolas" w:cs="Consolas"/>
+          <w:b/>
+          <w:sz w:val="20"/>
+          <w:szCs w:val="20"/>
+        </w:rPr>
+      </w:pPr>
+    </w:p>
+    <w:p>
+      <w:pPr>
+        <w:autoSpaceDE w:val="0"/>
+        <w:autoSpaceDN w:val="0"/>
+        <w:adjustRightInd w:val="0"/>
+        <w:spacing w:after="0" w:line="240" w:lineRule="auto"/>
+        <w:jc w:val="center"/>
+        <w:rPr>
+          <w:rFonts w:ascii="Consolas" w:hAnsi="Consolas" w:cs="Consolas"/>
+          <w:b/>
+          <w:sz w:val="20"/>
+          <w:szCs w:val="20"/>
+        </w:rPr>
+      </w:pPr>
+    </w:p>
+    <w:p>
+      <w:pPr>
+        <w:autoSpaceDE w:val="0"/>
+        <w:autoSpaceDN w:val="0"/>
+        <w:adjustRightInd w:val="0"/>
+        <w:spacing w:after="0" w:line="240" w:lineRule="auto"/>
+        <w:jc w:val="center"/>
+        <w:rPr>
+          <w:rFonts w:ascii="Consolas" w:hAnsi="Consolas" w:cs="Consolas"/>
+          <w:b/>
+          <w:sz w:val="24"/>
+          <w:szCs w:val="24"/>
+        </w:rPr>
+      </w:pPr>
+      <w:r>
+        <w:rPr>
+          <w:rFonts w:ascii="Consolas" w:hAnsi="Consolas" w:cs="Consolas"/>
+          <w:b/>
+          <w:sz w:val="24"/>
+          <w:szCs w:val="24"/>
+        </w:rPr>
+        <w:t xml:space="preserve">Afinando a granularidade e definindo a hierarquia </w:t>
+      </w:r>
+      <w:proofErr w:type="gramStart"/>
+      <w:r>
+        <w:rPr>
+          <w:rFonts w:ascii="Consolas" w:hAnsi="Consolas" w:cs="Consolas"/>
+          <w:b/>
+          <w:sz w:val="24"/>
+          <w:szCs w:val="24"/>
+        </w:rPr>
+        <w:t xml:space="preserve">das </w:t>
+      </w:r>
+      <w:proofErr w:type="spellStart"/>
+      <w:r>
+        <w:rPr>
+          <w:rFonts w:ascii="Consolas" w:hAnsi="Consolas" w:cs="Consolas"/>
+          <w:b/>
+          <w:sz w:val="24"/>
+          <w:szCs w:val="24"/>
+        </w:rPr>
+        <w:t>exceptions</w:t>
+      </w:r>
+      <w:proofErr w:type="spellEnd"/>
+      <w:proofErr w:type="gramEnd"/>
+      <w:r>
+        <w:rPr>
+          <w:rFonts w:ascii="Consolas" w:hAnsi="Consolas" w:cs="Consolas"/>
+          <w:b/>
+          <w:sz w:val="24"/>
+          <w:szCs w:val="24"/>
+        </w:rPr>
+        <w:t xml:space="preserve"> de negócios</w:t>
+      </w:r>
+    </w:p>
+    <w:p>
+      <w:pPr>
+        <w:autoSpaceDE w:val="0"/>
+        <w:autoSpaceDN w:val="0"/>
+        <w:adjustRightInd w:val="0"/>
+        <w:spacing w:after="0" w:line="240" w:lineRule="auto"/>
+        <w:jc w:val="center"/>
+        <w:rPr>
+          <w:rFonts w:ascii="Consolas" w:hAnsi="Consolas" w:cs="Consolas"/>
+          <w:b/>
+          <w:sz w:val="24"/>
+          <w:szCs w:val="24"/>
+        </w:rPr>
+      </w:pPr>
+    </w:p>
+    <w:p>
+      <w:pPr>
+        <w:autoSpaceDE w:val="0"/>
+        <w:autoSpaceDN w:val="0"/>
+        <w:adjustRightInd w:val="0"/>
+        <w:spacing w:after="0" w:line="240" w:lineRule="auto"/>
+        <w:jc w:val="center"/>
+        <w:rPr>
+          <w:rFonts w:ascii="Consolas" w:hAnsi="Consolas" w:cs="Consolas"/>
+          <w:sz w:val="20"/>
+          <w:szCs w:val="20"/>
+        </w:rPr>
+      </w:pPr>
+      <w:r>
+        <w:rPr>
+          <w:rFonts w:ascii="Consolas" w:hAnsi="Consolas" w:cs="Consolas"/>
+          <w:sz w:val="20"/>
+          <w:szCs w:val="20"/>
+        </w:rPr>
+        <w:t xml:space="preserve">Foi ensinado como deixar mais </w:t>
+      </w:r>
+      <w:proofErr w:type="gramStart"/>
+      <w:r>
+        <w:rPr>
+          <w:rFonts w:ascii="Consolas" w:hAnsi="Consolas" w:cs="Consolas"/>
+          <w:sz w:val="20"/>
+          <w:szCs w:val="20"/>
+        </w:rPr>
+        <w:t>explicito</w:t>
+      </w:r>
+      <w:proofErr w:type="gramEnd"/>
+      <w:r>
+        <w:rPr>
+          <w:rFonts w:ascii="Consolas" w:hAnsi="Consolas" w:cs="Consolas"/>
+          <w:sz w:val="20"/>
+          <w:szCs w:val="20"/>
+        </w:rPr>
+        <w:t xml:space="preserve"> de onde veio o erro</w:t>
+      </w:r>
+      <w:r>
+        <w:rPr>
+          <w:rFonts w:ascii="Consolas" w:hAnsi="Consolas" w:cs="Consolas"/>
+          <w:sz w:val="20"/>
+          <w:szCs w:val="20"/>
+        </w:rPr>
+        <w:t>,</w:t>
+      </w:r>
+      <w:r>
+        <w:rPr>
+          <w:rFonts w:ascii="Consolas" w:hAnsi="Consolas" w:cs="Consolas"/>
+          <w:sz w:val="20"/>
+          <w:szCs w:val="20"/>
+        </w:rPr>
+        <w:t xml:space="preserve"> nos tratamentos anteriores estávamos tratando o erro de forma genérica sem especificar de qual classe</w:t>
+      </w:r>
+      <w:r>
+        <w:rPr>
+          <w:rFonts w:ascii="Consolas" w:hAnsi="Consolas" w:cs="Consolas"/>
+          <w:sz w:val="20"/>
+          <w:szCs w:val="20"/>
+        </w:rPr>
+        <w:t xml:space="preserve"> ele</w:t>
+      </w:r>
+      <w:r>
+        <w:rPr>
+          <w:rFonts w:ascii="Consolas" w:hAnsi="Consolas" w:cs="Consolas"/>
+          <w:sz w:val="20"/>
+          <w:szCs w:val="20"/>
+        </w:rPr>
+        <w:t xml:space="preserve"> partia. Agora foi criado o </w:t>
+      </w:r>
+      <w:proofErr w:type="spellStart"/>
+      <w:proofErr w:type="gramStart"/>
+      <w:r>
+        <w:rPr>
+          <w:rFonts w:ascii="Consolas" w:hAnsi="Consolas" w:cs="Consolas"/>
+          <w:sz w:val="20"/>
+          <w:szCs w:val="20"/>
+        </w:rPr>
+        <w:t>EstadoNaoEncontradoException</w:t>
+      </w:r>
+      <w:proofErr w:type="spellEnd"/>
+      <w:proofErr w:type="gramEnd"/>
+      <w:r>
+        <w:rPr>
+          <w:rFonts w:ascii="Consolas" w:hAnsi="Consolas" w:cs="Consolas"/>
+          <w:sz w:val="20"/>
+          <w:szCs w:val="20"/>
+        </w:rPr>
+        <w:t xml:space="preserve"> estendendo </w:t>
+      </w:r>
+      <w:proofErr w:type="spellStart"/>
+      <w:r>
+        <w:rPr>
+          <w:rFonts w:ascii="Consolas" w:hAnsi="Consolas" w:cs="Consolas"/>
+          <w:sz w:val="20"/>
+          <w:szCs w:val="20"/>
+        </w:rPr>
+        <w:t>Entidade</w:t>
+      </w:r>
+      <w:r>
+        <w:rPr>
+          <w:rFonts w:ascii="Consolas" w:hAnsi="Consolas" w:cs="Consolas"/>
+          <w:sz w:val="20"/>
+          <w:szCs w:val="20"/>
+        </w:rPr>
+        <w:t>NaoEncontradoException</w:t>
+      </w:r>
+      <w:proofErr w:type="spellEnd"/>
+      <w:r>
+        <w:rPr>
+          <w:rFonts w:ascii="Consolas" w:hAnsi="Consolas" w:cs="Consolas"/>
+          <w:sz w:val="20"/>
+          <w:szCs w:val="20"/>
+        </w:rPr>
+        <w:t xml:space="preserve"> que por sua vez passou a estender </w:t>
+      </w:r>
+      <w:proofErr w:type="spellStart"/>
+      <w:r>
+        <w:rPr>
+          <w:rFonts w:ascii="Consolas" w:hAnsi="Consolas" w:cs="Consolas"/>
+          <w:sz w:val="20"/>
+          <w:szCs w:val="20"/>
+        </w:rPr>
+        <w:t>NegocioException</w:t>
+      </w:r>
+      <w:proofErr w:type="spellEnd"/>
+      <w:r>
+        <w:rPr>
+          <w:rFonts w:ascii="Consolas" w:hAnsi="Consolas" w:cs="Consolas"/>
+          <w:sz w:val="20"/>
+          <w:szCs w:val="20"/>
+        </w:rPr>
+        <w:t xml:space="preserve"> para mantermos uma hierarquia de exceções com essa mudança foi possível desenvolver um método em </w:t>
+      </w:r>
+      <w:proofErr w:type="spellStart"/>
+      <w:r>
+        <w:rPr>
+          <w:rFonts w:ascii="Consolas" w:hAnsi="Consolas" w:cs="Consolas"/>
+          <w:sz w:val="20"/>
+          <w:szCs w:val="20"/>
+        </w:rPr>
+        <w:t>EstadoNaoEncontradoException</w:t>
+      </w:r>
+      <w:proofErr w:type="spellEnd"/>
+      <w:r>
+        <w:rPr>
+          <w:rFonts w:ascii="Consolas" w:hAnsi="Consolas" w:cs="Consolas"/>
+          <w:sz w:val="20"/>
+          <w:szCs w:val="20"/>
+        </w:rPr>
+        <w:t xml:space="preserve"> que já retornava a </w:t>
+      </w:r>
+      <w:proofErr w:type="spellStart"/>
+      <w:r>
+        <w:rPr>
+          <w:rFonts w:ascii="Consolas" w:hAnsi="Consolas" w:cs="Consolas"/>
+          <w:sz w:val="20"/>
+          <w:szCs w:val="20"/>
+        </w:rPr>
+        <w:t>msg</w:t>
+      </w:r>
+      <w:proofErr w:type="spellEnd"/>
+      <w:r>
+        <w:rPr>
+          <w:rFonts w:ascii="Consolas" w:hAnsi="Consolas" w:cs="Consolas"/>
+          <w:sz w:val="20"/>
+          <w:szCs w:val="20"/>
+        </w:rPr>
+        <w:t xml:space="preserve"> de erro </w:t>
+      </w:r>
+      <w:r>
+        <w:rPr>
+          <w:rFonts w:ascii="Consolas" w:hAnsi="Consolas" w:cs="Consolas"/>
+          <w:sz w:val="20"/>
+          <w:szCs w:val="20"/>
+        </w:rPr>
+        <w:t xml:space="preserve">personalizada para estado </w:t>
+      </w:r>
+      <w:r>
+        <w:rPr>
+          <w:rFonts w:ascii="Consolas" w:hAnsi="Consolas" w:cs="Consolas"/>
+          <w:sz w:val="20"/>
+          <w:szCs w:val="20"/>
+        </w:rPr>
+        <w:t>bastando apenas instancia</w:t>
+      </w:r>
+      <w:r>
+        <w:rPr>
+          <w:rFonts w:ascii="Consolas" w:hAnsi="Consolas" w:cs="Consolas"/>
+          <w:sz w:val="20"/>
+          <w:szCs w:val="20"/>
+        </w:rPr>
+        <w:t>-</w:t>
+      </w:r>
+      <w:r>
+        <w:rPr>
+          <w:rFonts w:ascii="Consolas" w:hAnsi="Consolas" w:cs="Consolas"/>
+          <w:sz w:val="20"/>
+          <w:szCs w:val="20"/>
+        </w:rPr>
+        <w:t xml:space="preserve">lo no lugar de </w:t>
+      </w:r>
+      <w:proofErr w:type="spellStart"/>
+      <w:r>
+        <w:rPr>
+          <w:rFonts w:ascii="Consolas" w:hAnsi="Consolas" w:cs="Consolas"/>
+          <w:sz w:val="20"/>
+          <w:szCs w:val="20"/>
+        </w:rPr>
+        <w:t>EntidadeNaoEncontradoException</w:t>
+      </w:r>
+      <w:proofErr w:type="spellEnd"/>
+      <w:r>
+        <w:rPr>
+          <w:rFonts w:ascii="Consolas" w:hAnsi="Consolas" w:cs="Consolas"/>
+          <w:sz w:val="20"/>
+          <w:szCs w:val="20"/>
+        </w:rPr>
+        <w:t xml:space="preserve"> em </w:t>
+      </w:r>
+      <w:proofErr w:type="spellStart"/>
+      <w:r>
+        <w:rPr>
+          <w:rFonts w:ascii="Consolas" w:hAnsi="Consolas" w:cs="Consolas"/>
+          <w:sz w:val="20"/>
+          <w:szCs w:val="20"/>
+        </w:rPr>
+        <w:t>EstadoService</w:t>
+      </w:r>
+      <w:proofErr w:type="spellEnd"/>
+      <w:r>
+        <w:rPr>
+          <w:rFonts w:ascii="Consolas" w:hAnsi="Consolas" w:cs="Consolas"/>
+          <w:sz w:val="20"/>
+          <w:szCs w:val="20"/>
+        </w:rPr>
+        <w:t xml:space="preserve"> para termos o mesmo efeito com um código mais enxuto na nossa camada de serviço.</w:t>
+      </w:r>
+      <w:r>
+        <w:rPr>
+          <w:rFonts w:ascii="Consolas" w:hAnsi="Consolas" w:cs="Consolas"/>
+          <w:sz w:val="20"/>
+          <w:szCs w:val="20"/>
+        </w:rPr>
+        <w:t xml:space="preserve"> Essa forma de lançar a exceção será atribuída no próximo desafio em todos os </w:t>
+      </w:r>
+      <w:proofErr w:type="spellStart"/>
+      <w:r>
+        <w:rPr>
+          <w:rFonts w:ascii="Consolas" w:hAnsi="Consolas" w:cs="Consolas"/>
+          <w:sz w:val="20"/>
+          <w:szCs w:val="20"/>
+        </w:rPr>
+        <w:t>services</w:t>
+      </w:r>
+      <w:proofErr w:type="spellEnd"/>
+      <w:proofErr w:type="gramStart"/>
+      <w:r>
+        <w:rPr>
+          <w:rFonts w:ascii="Consolas" w:hAnsi="Consolas" w:cs="Consolas"/>
+          <w:sz w:val="20"/>
+          <w:szCs w:val="20"/>
+        </w:rPr>
+        <w:t xml:space="preserve"> </w:t>
+      </w:r>
+      <w:bookmarkStart w:id="0" w:name="_GoBack"/>
+      <w:bookmarkEnd w:id="0"/>
+      <w:r>
+        <w:rPr>
+          <w:rFonts w:ascii="Consolas" w:hAnsi="Consolas" w:cs="Consolas"/>
+          <w:sz w:val="20"/>
+          <w:szCs w:val="20"/>
+        </w:rPr>
+        <w:t xml:space="preserve"> </w:t>
+      </w:r>
+    </w:p>
+    <w:p>
+      <w:pPr>
+        <w:autoSpaceDE w:val="0"/>
+        <w:autoSpaceDN w:val="0"/>
+        <w:adjustRightInd w:val="0"/>
+        <w:spacing w:after="0" w:line="240" w:lineRule="auto"/>
+        <w:jc w:val="center"/>
+        <w:rPr>
+          <w:rFonts w:cstheme="minorHAnsi"/>
+          <w:b/>
+          <w:sz w:val="20"/>
+          <w:szCs w:val="20"/>
+        </w:rPr>
+      </w:pPr>
+      <w:proofErr w:type="gramEnd"/>
+    </w:p>
+    <w:p>
+      <w:pPr>
+        <w:autoSpaceDE w:val="0"/>
+        <w:autoSpaceDN w:val="0"/>
+        <w:adjustRightInd w:val="0"/>
+        <w:spacing w:after="0" w:line="240" w:lineRule="auto"/>
+        <w:jc w:val="center"/>
+        <w:rPr>
+          <w:rFonts w:ascii="Consolas" w:hAnsi="Consolas" w:cs="Consolas"/>
+          <w:sz w:val="20"/>
+          <w:szCs w:val="20"/>
+        </w:rPr>
+      </w:pPr>
     </w:p>
     <w:sectPr>
       <w:pgSz w:w="11906" w:h="16838"/>

</xml_diff>